<commit_message>
Nuievo cambio en el documento de Mauro
</commit_message>
<xml_diff>
--- a/Mauricio.docx
+++ b/Mauricio.docx
@@ -13,6 +13,21 @@
           <w:lang w:val="es-ES"/>
         </w:rPr>
         <w:t>Este es un archivo de prueba</w:t>
+      </w:r>
+    </w:p>
+    <w:p>
+      <w:pPr>
+        <w:rPr>
+          <w:color w:val="70AD47" w:themeColor="accent6"/>
+          <w:lang w:val="es-ES"/>
+        </w:rPr>
+      </w:pPr>
+      <w:r>
+        <w:rPr>
+          <w:color w:val="70AD47" w:themeColor="accent6"/>
+          <w:lang w:val="es-ES"/>
+        </w:rPr>
+        <w:t>Esto es una prueba de que Omar estuvo aquí</w:t>
       </w:r>
     </w:p>
     <w:sectPr>

</xml_diff>

<commit_message>
cambio al archivo de mauricio por omar
</commit_message>
<xml_diff>
--- a/Mauricio.docx
+++ b/Mauricio.docx
@@ -13,6 +13,26 @@
           <w:lang w:val="es-ES"/>
         </w:rPr>
         <w:t>Este es un archivo de prueba</w:t>
+      </w:r>
+    </w:p>
+    <w:p>
+      <w:pPr>
+        <w:rPr>
+          <w:lang w:val="es-ES"/>
+        </w:rPr>
+      </w:pPr>
+    </w:p>
+    <w:p>
+      <w:pPr>
+        <w:rPr>
+          <w:lang w:val="es-ES"/>
+        </w:rPr>
+      </w:pPr>
+      <w:r>
+        <w:rPr>
+          <w:lang w:val="es-ES"/>
+        </w:rPr>
+        <w:t>Esto es una prueba de que Omar estuvo aquí</w:t>
       </w:r>
     </w:p>
     <w:sectPr>

</xml_diff>